<commit_message>
Removing older files. Only using back of book final file.
</commit_message>
<xml_diff>
--- a/20171017_CORRECTED_BACK_FROM_BRANCHES.docx
+++ b/20171017_CORRECTED_BACK_FROM_BRANCHES.docx
@@ -3665,7 +3665,10 @@
         <w:contextualSpacing/>
       </w:pPr>
       <w:r>
-        <w:t>Atari Club</w:t>
+        <w:t xml:space="preserve">Atari </w:t>
+      </w:r>
+      <w:r>
+        <w:t>Club</w:t>
       </w:r>
     </w:p>
     <w:p>
@@ -3870,6 +3873,8 @@
         <w:lastRenderedPageBreak/>
         <w:t>4:00 PM</w:t>
       </w:r>
+      <w:bookmarkStart w:id="3" w:name="_GoBack"/>
+      <w:bookmarkEnd w:id="3"/>
     </w:p>
     <w:p>
       <w:pPr>
@@ -5391,7 +5396,7 @@
         <w:spacing w:line="240" w:lineRule="auto"/>
         <w:contextualSpacing/>
         <w:rPr>
-          <w:ins w:id="3" w:author="Kyle Cook" w:date="2017-10-17T12:38:00Z"/>
+          <w:ins w:id="4" w:author="Kyle Cook" w:date="2017-10-17T12:38:00Z"/>
         </w:rPr>
       </w:pPr>
       <w:r>
@@ -7464,12 +7469,7 @@
         <w:contextualSpacing/>
       </w:pPr>
       <w:r>
-        <w:t>Join u</w:t>
-      </w:r>
-      <w:bookmarkStart w:id="4" w:name="_GoBack"/>
-      <w:bookmarkEnd w:id="4"/>
-      <w:r>
-        <w:t xml:space="preserve">s for an after school movie. </w:t>
+        <w:t xml:space="preserve">Join us for an after school movie. </w:t>
       </w:r>
       <w:proofErr w:type="gramStart"/>
       <w:r>
@@ -23375,7 +23375,7 @@
 </file>
 
 <file path=customXml/itemProps1.xml><?xml version="1.0" encoding="utf-8"?>
-<ds:datastoreItem xmlns:ds="http://schemas.openxmlformats.org/officeDocument/2006/customXml" ds:itemID="{E07DB889-EAA5-CB46-9F42-BD38D01FA109}">
+<ds:datastoreItem xmlns:ds="http://schemas.openxmlformats.org/officeDocument/2006/customXml" ds:itemID="{163A2BB7-A989-6842-8718-C715C7CE7CFF}">
   <ds:schemaRefs>
     <ds:schemaRef ds:uri="http://schemas.openxmlformats.org/officeDocument/2006/bibliography"/>
   </ds:schemaRefs>

</xml_diff>

<commit_message>
Changing name back to one being used 2017_Winter_Events.docx
</commit_message>
<xml_diff>
--- a/20171017_CORRECTED_BACK_FROM_BRANCHES.docx
+++ b/20171017_CORRECTED_BACK_FROM_BRANCHES.docx
@@ -161,30 +161,48 @@
       <w:r>
         <w:t>, 2017</w:t>
       </w:r>
-      <w:ins w:id="0" w:author="Kyle Cook" w:date="2017-10-17T12:38:00Z">
-        <w:r>
-          <w:t>.</w:t>
-        </w:r>
-        <w:proofErr w:type="gramEnd"/>
-        <w:r>
-          <w:t xml:space="preserve"> </w:t>
-        </w:r>
-        <w:proofErr w:type="gramStart"/>
-        <w:r>
-          <w:t>Jan 2, 3</w:t>
-        </w:r>
-      </w:ins>
-      <w:r>
-        <w:t>,</w:t>
+      <w:r>
+        <w:t>.</w:t>
+      </w:r>
+      <w:proofErr w:type="gramEnd"/>
+      <w:r>
+        <w:t xml:space="preserve"> Jan 2, 3</w:t>
+      </w:r>
+      <w:r>
+        <w:t xml:space="preserve">. </w:t>
+      </w:r>
+      <w:proofErr w:type="gramStart"/>
+      <w:r>
+        <w:t>Feb 6, 7</w:t>
+      </w:r>
+      <w:r>
+        <w:t>.</w:t>
+      </w:r>
+      <w:proofErr w:type="gramEnd"/>
+    </w:p>
+    <w:p>
+      <w:pPr>
+        <w:spacing w:line="240" w:lineRule="auto"/>
+        <w:contextualSpacing/>
+      </w:pPr>
+      <w:r>
+        <w:t>10:00 AM</w:t>
+      </w:r>
+    </w:p>
+    <w:p>
+      <w:pPr>
+        <w:spacing w:line="240" w:lineRule="auto"/>
+        <w:contextualSpacing/>
+      </w:pPr>
+      <w:r>
+        <w:t>Join us for fun crafts.</w:t>
       </w:r>
       <w:r>
         <w:t xml:space="preserve"> </w:t>
       </w:r>
-      <w:r>
-        <w:t>Feb 6, 7, 2018</w:t>
-      </w:r>
-      <w:r>
-        <w:t>.</w:t>
+      <w:proofErr w:type="gramStart"/>
+      <w:r>
+        <w:t>For ages 3-5.</w:t>
       </w:r>
       <w:proofErr w:type="gramEnd"/>
     </w:p>
@@ -193,205 +211,175 @@
         <w:spacing w:line="240" w:lineRule="auto"/>
         <w:contextualSpacing/>
       </w:pPr>
-      <w:r>
-        <w:t>10:00 AM</w:t>
-      </w:r>
-    </w:p>
-    <w:p>
-      <w:pPr>
-        <w:spacing w:line="240" w:lineRule="auto"/>
-        <w:contextualSpacing/>
-      </w:pPr>
-      <w:r>
-        <w:t>Join us for fun crafts.</w:t>
+    </w:p>
+    <w:p>
+      <w:pPr>
+        <w:spacing w:line="240" w:lineRule="auto"/>
+        <w:contextualSpacing/>
+      </w:pPr>
+      <w:r>
+        <w:t>Homeschool Friends</w:t>
+      </w:r>
+    </w:p>
+    <w:p>
+      <w:pPr>
+        <w:spacing w:line="240" w:lineRule="auto"/>
+        <w:contextualSpacing/>
+      </w:pPr>
+      <w:r>
+        <w:t>Every 2nd Thursday</w:t>
+      </w:r>
+    </w:p>
+    <w:p>
+      <w:pPr>
+        <w:spacing w:line="240" w:lineRule="auto"/>
+        <w:contextualSpacing/>
+      </w:pPr>
+      <w:r>
+        <w:t>1:30 PM</w:t>
+      </w:r>
+    </w:p>
+    <w:p>
+      <w:pPr>
+        <w:spacing w:line="240" w:lineRule="auto"/>
+        <w:contextualSpacing/>
+      </w:pPr>
+      <w:r>
+        <w:t xml:space="preserve">Children ages 5-8 </w:t>
+      </w:r>
+      <w:proofErr w:type="gramStart"/>
+      <w:r>
+        <w:t>who</w:t>
+      </w:r>
+      <w:proofErr w:type="gramEnd"/>
+      <w:r>
+        <w:t xml:space="preserve"> are homeschooled are welcome to join us for themed activities.</w:t>
+      </w:r>
+    </w:p>
+    <w:p>
+      <w:pPr>
+        <w:spacing w:line="240" w:lineRule="auto"/>
+        <w:contextualSpacing/>
+      </w:pPr>
+    </w:p>
+    <w:p>
+      <w:pPr>
+        <w:spacing w:line="240" w:lineRule="auto"/>
+        <w:contextualSpacing/>
+      </w:pPr>
+      <w:r>
+        <w:t>Homeschool Tweens</w:t>
+      </w:r>
+    </w:p>
+    <w:p>
+      <w:pPr>
+        <w:spacing w:line="240" w:lineRule="auto"/>
+        <w:contextualSpacing/>
+      </w:pPr>
+      <w:r>
+        <w:t>Every 4th Thursday</w:t>
+      </w:r>
+    </w:p>
+    <w:p>
+      <w:pPr>
+        <w:spacing w:line="240" w:lineRule="auto"/>
+        <w:contextualSpacing/>
+      </w:pPr>
+      <w:r>
+        <w:t>1:30 PM</w:t>
+      </w:r>
+    </w:p>
+    <w:p>
+      <w:pPr>
+        <w:spacing w:line="240" w:lineRule="auto"/>
+        <w:contextualSpacing/>
+      </w:pPr>
+      <w:r>
+        <w:t>Homeschoolers ages 8-13 are welcome to join us in the Children's Department as we explore a new topic.</w:t>
+      </w:r>
+    </w:p>
+    <w:p>
+      <w:pPr>
+        <w:spacing w:line="240" w:lineRule="auto"/>
+        <w:contextualSpacing/>
+      </w:pPr>
+    </w:p>
+    <w:p>
+      <w:pPr>
+        <w:spacing w:line="240" w:lineRule="auto"/>
+        <w:contextualSpacing/>
+      </w:pPr>
+      <w:proofErr w:type="spellStart"/>
+      <w:r>
+        <w:t>READing</w:t>
+      </w:r>
+      <w:proofErr w:type="spellEnd"/>
+      <w:r>
+        <w:t xml:space="preserve"> Paws</w:t>
+      </w:r>
+    </w:p>
+    <w:p>
+      <w:pPr>
+        <w:spacing w:line="240" w:lineRule="auto"/>
+        <w:contextualSpacing/>
+      </w:pPr>
+      <w:r>
+        <w:t>Every 1st Saturday</w:t>
+      </w:r>
+    </w:p>
+    <w:p>
+      <w:pPr>
+        <w:spacing w:line="240" w:lineRule="auto"/>
+        <w:contextualSpacing/>
+      </w:pPr>
+      <w:r>
+        <w:t>1:00 PM</w:t>
+      </w:r>
+    </w:p>
+    <w:p>
+      <w:pPr>
+        <w:spacing w:line="240" w:lineRule="auto"/>
+        <w:contextualSpacing/>
+      </w:pPr>
+      <w:r>
+        <w:t>Ages 5-12 are welcome to come read to a furry friend. Registration is required. Please call (615) 862-5785 to register.</w:t>
+      </w:r>
+    </w:p>
+    <w:p>
+      <w:pPr>
+        <w:spacing w:line="240" w:lineRule="auto"/>
+        <w:contextualSpacing/>
+      </w:pPr>
+    </w:p>
+    <w:p>
+      <w:pPr>
+        <w:spacing w:line="240" w:lineRule="auto"/>
+        <w:contextualSpacing/>
+      </w:pPr>
+      <w:r>
+        <w:br/>
+      </w:r>
+      <w:r>
+        <w:t xml:space="preserve">Sailors and Maidens </w:t>
+      </w:r>
+    </w:p>
+    <w:p>
+      <w:pPr>
+        <w:spacing w:line="240" w:lineRule="auto"/>
+        <w:contextualSpacing/>
+      </w:pPr>
+      <w:r>
+        <w:t>Friday</w:t>
       </w:r>
       <w:r>
         <w:t xml:space="preserve"> </w:t>
       </w:r>
-      <w:proofErr w:type="gramStart"/>
-      <w:r>
-        <w:t>For ages 3-5.</w:t>
-      </w:r>
-      <w:proofErr w:type="gramEnd"/>
-    </w:p>
-    <w:p>
-      <w:pPr>
-        <w:spacing w:line="240" w:lineRule="auto"/>
-        <w:contextualSpacing/>
-      </w:pPr>
-    </w:p>
-    <w:p>
-      <w:pPr>
-        <w:spacing w:line="240" w:lineRule="auto"/>
-        <w:contextualSpacing/>
-      </w:pPr>
-      <w:r>
-        <w:t>Homeschool Friends</w:t>
-      </w:r>
-    </w:p>
-    <w:p>
-      <w:pPr>
-        <w:spacing w:line="240" w:lineRule="auto"/>
-        <w:contextualSpacing/>
-      </w:pPr>
-      <w:r>
-        <w:t>Every 2nd Thursday</w:t>
-      </w:r>
-    </w:p>
-    <w:p>
-      <w:pPr>
-        <w:spacing w:line="240" w:lineRule="auto"/>
-        <w:contextualSpacing/>
-      </w:pPr>
-      <w:r>
-        <w:t>1:30 PM</w:t>
-      </w:r>
-    </w:p>
-    <w:p>
-      <w:pPr>
-        <w:spacing w:line="240" w:lineRule="auto"/>
-        <w:contextualSpacing/>
-      </w:pPr>
-      <w:r>
-        <w:t xml:space="preserve">Children ages 5-8 </w:t>
-      </w:r>
-      <w:proofErr w:type="gramStart"/>
-      <w:r>
-        <w:t>who</w:t>
-      </w:r>
-      <w:proofErr w:type="gramEnd"/>
-      <w:r>
-        <w:t xml:space="preserve"> are homeschooled are welcome to join us for themed activities.</w:t>
-      </w:r>
-    </w:p>
-    <w:p>
-      <w:pPr>
-        <w:spacing w:line="240" w:lineRule="auto"/>
-        <w:contextualSpacing/>
-      </w:pPr>
-    </w:p>
-    <w:p>
-      <w:pPr>
-        <w:spacing w:line="240" w:lineRule="auto"/>
-        <w:contextualSpacing/>
-      </w:pPr>
-      <w:r>
-        <w:t>Homeschool Tweens</w:t>
-      </w:r>
-    </w:p>
-    <w:p>
-      <w:pPr>
-        <w:spacing w:line="240" w:lineRule="auto"/>
-        <w:contextualSpacing/>
-      </w:pPr>
-      <w:r>
-        <w:t>Every 4th Thursday</w:t>
-      </w:r>
-    </w:p>
-    <w:p>
-      <w:pPr>
-        <w:spacing w:line="240" w:lineRule="auto"/>
-        <w:contextualSpacing/>
-      </w:pPr>
-      <w:r>
-        <w:t>1:30 PM</w:t>
-      </w:r>
-    </w:p>
-    <w:p>
-      <w:pPr>
-        <w:spacing w:line="240" w:lineRule="auto"/>
-        <w:contextualSpacing/>
-      </w:pPr>
-      <w:r>
-        <w:t>Homeschoolers ages 8-13 are welcome to join us in the Children's Department as we explore a new topic.</w:t>
-      </w:r>
-    </w:p>
-    <w:p>
-      <w:pPr>
-        <w:spacing w:line="240" w:lineRule="auto"/>
-        <w:contextualSpacing/>
-      </w:pPr>
-    </w:p>
-    <w:p>
-      <w:pPr>
-        <w:spacing w:line="240" w:lineRule="auto"/>
-        <w:contextualSpacing/>
-      </w:pPr>
-      <w:proofErr w:type="spellStart"/>
-      <w:r>
-        <w:t>READing</w:t>
-      </w:r>
-      <w:proofErr w:type="spellEnd"/>
-      <w:r>
-        <w:t xml:space="preserve"> Paws</w:t>
-      </w:r>
-    </w:p>
-    <w:p>
-      <w:pPr>
-        <w:spacing w:line="240" w:lineRule="auto"/>
-        <w:contextualSpacing/>
-      </w:pPr>
-      <w:r>
-        <w:t>Every 1st Saturday</w:t>
-      </w:r>
-    </w:p>
-    <w:p>
-      <w:pPr>
-        <w:spacing w:line="240" w:lineRule="auto"/>
-        <w:contextualSpacing/>
-      </w:pPr>
-      <w:r>
-        <w:t>1:00 PM</w:t>
-      </w:r>
-    </w:p>
-    <w:p>
-      <w:pPr>
-        <w:spacing w:line="240" w:lineRule="auto"/>
-        <w:contextualSpacing/>
-      </w:pPr>
-      <w:r>
-        <w:t>Ages 5-12 are welcome to come read to a furry friend. Registration is required. Please call (615) 862-5785 to register.</w:t>
-      </w:r>
-    </w:p>
-    <w:p>
-      <w:pPr>
-        <w:spacing w:line="240" w:lineRule="auto"/>
-        <w:contextualSpacing/>
-      </w:pPr>
-    </w:p>
-    <w:p>
-      <w:pPr>
-        <w:spacing w:line="240" w:lineRule="auto"/>
-        <w:contextualSpacing/>
-      </w:pPr>
-      <w:r>
-        <w:br/>
-      </w:r>
-      <w:r>
-        <w:t xml:space="preserve">Sailors and Maidens </w:t>
-      </w:r>
-    </w:p>
-    <w:p>
-      <w:pPr>
-        <w:spacing w:line="240" w:lineRule="auto"/>
-        <w:contextualSpacing/>
-      </w:pPr>
-      <w:ins w:id="1" w:author="Kyle Cook" w:date="2017-10-17T12:38:00Z">
-        <w:r>
-          <w:t>Friday</w:t>
-        </w:r>
-      </w:ins>
-      <w:r>
-        <w:t xml:space="preserve"> </w:t>
-      </w:r>
       <w:r>
         <w:t xml:space="preserve">Dec 1 </w:t>
       </w:r>
-      <w:ins w:id="2" w:author="Kyle Cook" w:date="2017-10-17T12:38:00Z">
-        <w:r>
-          <w:t>and</w:t>
-        </w:r>
-      </w:ins>
+      <w:r>
+        <w:t>and</w:t>
+      </w:r>
       <w:r>
         <w:t xml:space="preserve"> Saturday, Dec 2 </w:t>
       </w:r>
@@ -707,8 +695,15 @@
         <w:contextualSpacing/>
       </w:pPr>
       <w:r>
-        <w:t>Every Monday through Friday</w:t>
-      </w:r>
+        <w:t>`</w:t>
+      </w:r>
+      <w:proofErr w:type="spellStart"/>
+      <w:proofErr w:type="gramStart"/>
+      <w:r>
+        <w:t>xz</w:t>
+      </w:r>
+      <w:proofErr w:type="spellEnd"/>
+      <w:proofErr w:type="gramEnd"/>
     </w:p>
     <w:p>
       <w:pPr>
@@ -3873,8 +3868,6 @@
         <w:lastRenderedPageBreak/>
         <w:t>4:00 PM</w:t>
       </w:r>
-      <w:bookmarkStart w:id="3" w:name="_GoBack"/>
-      <w:bookmarkEnd w:id="3"/>
     </w:p>
     <w:p>
       <w:pPr>
@@ -5396,7 +5389,7 @@
         <w:spacing w:line="240" w:lineRule="auto"/>
         <w:contextualSpacing/>
         <w:rPr>
-          <w:ins w:id="4" w:author="Kyle Cook" w:date="2017-10-17T12:38:00Z"/>
+          <w:ins w:id="0" w:author="Kyle Cook" w:date="2017-10-17T12:38:00Z"/>
         </w:rPr>
       </w:pPr>
       <w:r>
@@ -5409,19 +5402,22 @@
         <w:contextualSpacing/>
       </w:pPr>
       <w:r>
+        <w:t>Monday, Dec 4, Feb 5</w:t>
+      </w:r>
+    </w:p>
+    <w:p>
+      <w:pPr>
+        <w:spacing w:line="240" w:lineRule="auto"/>
+        <w:contextualSpacing/>
+      </w:pPr>
+      <w:r>
         <w:t>Tuesday</w:t>
       </w:r>
       <w:r>
         <w:t>s</w:t>
       </w:r>
       <w:r>
-        <w:t xml:space="preserve">, </w:t>
-      </w:r>
-      <w:r>
-        <w:t xml:space="preserve">Dec 4, </w:t>
-      </w:r>
-      <w:r>
-        <w:t>Jan 30</w:t>
+        <w:t>, Jan 30</w:t>
       </w:r>
       <w:r>
         <w:t>, Feb 6</w:t>
@@ -5462,7 +5458,13 @@
         <w:contextualSpacing/>
       </w:pPr>
       <w:r>
-        <w:t>Turnip Green presents: Press the Button</w:t>
+        <w:t xml:space="preserve">Turnip Green presents: </w:t>
+      </w:r>
+      <w:r>
+        <w:t xml:space="preserve">I </w:t>
+      </w:r>
+      <w:r>
+        <w:t>Press the Button</w:t>
       </w:r>
     </w:p>
     <w:p>
@@ -6988,6 +6990,9 @@
       </w:r>
       <w:r>
         <w:t>s, Dec 14, 28, Jan 11, 25, Feb 8</w:t>
+      </w:r>
+      <w:r>
+        <w:t>, 22</w:t>
       </w:r>
     </w:p>
     <w:p>
@@ -11007,8 +11012,13 @@
         <w:contextualSpacing/>
       </w:pPr>
       <w:r>
-        <w:t>Join us for snacks, games, movies, crafts and more! For ages 8-12.</w:t>
-      </w:r>
+        <w:t xml:space="preserve">Join us for snacks, games, movies, crafts and more! </w:t>
+      </w:r>
+      <w:proofErr w:type="gramStart"/>
+      <w:r>
+        <w:t>For ages 8-12.</w:t>
+      </w:r>
+      <w:proofErr w:type="gramEnd"/>
     </w:p>
     <w:p>
       <w:pPr>
@@ -11031,7 +11041,12 @@
         <w:contextualSpacing/>
       </w:pPr>
       <w:r>
-        <w:t>Every Tuesday and Wednesday</w:t>
+        <w:t xml:space="preserve">Every </w:t>
+      </w:r>
+      <w:bookmarkStart w:id="1" w:name="_GoBack"/>
+      <w:bookmarkEnd w:id="1"/>
+      <w:r>
+        <w:t>Wednesday</w:t>
       </w:r>
     </w:p>
     <w:p>
@@ -23375,7 +23390,7 @@
 </file>
 
 <file path=customXml/itemProps1.xml><?xml version="1.0" encoding="utf-8"?>
-<ds:datastoreItem xmlns:ds="http://schemas.openxmlformats.org/officeDocument/2006/customXml" ds:itemID="{163A2BB7-A989-6842-8718-C715C7CE7CFF}">
+<ds:datastoreItem xmlns:ds="http://schemas.openxmlformats.org/officeDocument/2006/customXml" ds:itemID="{5DD7FD93-45AD-8D40-B458-1FC110A20974}">
   <ds:schemaRefs>
     <ds:schemaRef ds:uri="http://schemas.openxmlformats.org/officeDocument/2006/bibliography"/>
   </ds:schemaRefs>

</xml_diff>